<commit_message>
chore: add responses_v2.docx (pandoc conversion for submission)
Co-Authored-By: Claude Sonnet 4.6 <noreply@anthropic.com>
</commit_message>
<xml_diff>
--- a/responses/responses_v2.docx
+++ b/responses/responses_v2.docx
@@ -74,7 +74,7 @@
         <w:t xml:space="preserve"> </w:t>
       </w:r>
       <w:r>
-        <w:t xml:space="preserve">[DATE OF SUBMISSION]</w:t>
+        <w:t xml:space="preserve">February 23, 2026</w:t>
       </w:r>
     </w:p>
     <w:p>
@@ -121,7 +121,7 @@
         </w:numPr>
       </w:pPr>
       <w:r>
-        <w:t xml:space="preserve">We present comprehensive tests of compositional stability in the ADRD treatment group, using DiD and event study designs applied to all baseline demographic and health-status characteristics</w:t>
+        <w:t xml:space="preserve">We have added comprehensive tests of compositional stability in the ADRD treatment group, using DiD and event study designs applied to all baseline demographic and health-status characteristics</w:t>
       </w:r>
       <w:r>
         <w:t xml:space="preserve"> </w:t>
@@ -146,7 +146,7 @@
         </w:numPr>
       </w:pPr>
       <w:r>
-        <w:t xml:space="preserve">We report the four underlying DiD components (pre/post × treatment/control means) for all main outcome variables</w:t>
+        <w:t xml:space="preserve">We have added the four underlying DiD components (pre/post × treatment/control means) for all main outcome variables</w:t>
       </w:r>
       <w:r>
         <w:t xml:space="preserve"> </w:t>
@@ -171,7 +171,7 @@
         </w:numPr>
       </w:pPr>
       <w:r>
-        <w:t xml:space="preserve">We provide detailed breakdown of the control group by diagnostic subcategory and add sensitivity analyses using alternative control group definitions</w:t>
+        <w:t xml:space="preserve">We have provided a detailed breakdown of the control group by diagnostic subcategory and have added sensitivity analyses using alternative control group definitions</w:t>
       </w:r>
       <w:r>
         <w:t xml:space="preserve"> </w:t>
@@ -196,7 +196,7 @@
         </w:numPr>
       </w:pPr>
       <w:r>
-        <w:t xml:space="preserve">We expanded the Discussion and Limitations to address the MCBS panel structure, the use of self-reported diagnosis, and the exclusion of partial-year enrollees</w:t>
+        <w:t xml:space="preserve">We have expanded the Discussion and Limitations to address the MCBS panel structure, the use of self-reported diagnosis, and the exclusion of partial-year enrollees</w:t>
       </w:r>
       <w:r>
         <w:t xml:space="preserve"> </w:t>
@@ -802,7 +802,7 @@
         <w:t xml:space="preserve"> </w:t>
       </w:r>
       <w:r>
-        <w:t xml:space="preserve">We have added an IRB/ethics statement to the Methods section. The study uses the MCBS Public Use Files, which are de-identified and publicly available. The Yale School of Public Health IRB determined that use of this dataset does not constitute human subjects research (see IRB determination letter in the Supplement)</w:t>
+        <w:t xml:space="preserve">We have added an IRB/ethics statement to the Methods section. The study uses the MCBS Public Use Files, which are de-identified and publicly available. The Yale School of Public Health IRB determined that use of this data set does not constitute human subjects research (see IRB determination letter in the Supplement)</w:t>
       </w:r>
       <w:r>
         <w:t xml:space="preserve"> </w:t>
@@ -959,16 +959,6 @@
       <w:r>
         <w:t xml:space="preserve">.</w:t>
       </w:r>
-      <w:r>
-        <w:t xml:space="preserve"> </w:t>
-      </w:r>
-      <w:r>
-        <w:rPr>
-          <w:b/>
-          <w:bCs/>
-        </w:rPr>
-        <w:t xml:space="preserve">[AUTHORS: confirm Stata version and any packages used, e.g., coefplot, reghdfe.]</w:t>
-      </w:r>
     </w:p>
     <w:p>
       <w:r>
@@ -1082,7 +1072,7 @@
           <w:i/>
           <w:iCs/>
         </w:rPr>
-        <w:t xml:space="preserve">(revised Figure 2; eTable 1)</w:t>
+        <w:t xml:space="preserve">(revised Figure 2; new eTable 1)</w:t>
       </w:r>
       <w:r>
         <w:t xml:space="preserve">.</w:t>
@@ -1238,7 +1228,7 @@
         <w:pStyle w:val="FirstParagraph"/>
       </w:pPr>
       <w:r>
-        <w:t xml:space="preserve">We thank Reviewer 1 for the enthusiastic assessment and the constructive suggestions. We address each point in turn.</w:t>
+        <w:t xml:space="preserve">We thank Reviewer 1 for the thorough and constructive review. We address each point in turn.</w:t>
       </w:r>
     </w:p>
     <w:bookmarkStart w:id="25" w:name="X8d0354e2427b69aaf72e08d9ca3f67165f39287"/>
@@ -1273,7 +1263,7 @@
         <w:t xml:space="preserve"> </w:t>
       </w:r>
       <w:r>
-        <w:t xml:space="preserve">We thank the reviewer for this important suggestion, which we had already implemented in the revised supplement prior to this review round. We have added eMethods 5, eFigure 12, and eFigure 13 to the Supplement, which present comprehensive compositional stability tests.</w:t>
+        <w:t xml:space="preserve">We thank the reviewer for this important suggestion. We have implemented this analysis in the revised supplement as follows. We have added eMethods 5, eFigure 12, and eFigure 13 to the Supplement, which present comprehensive compositional stability tests.</w:t>
       </w:r>
     </w:p>
     <w:p>
@@ -1424,7 +1414,7 @@
         <w:t xml:space="preserve"> </w:t>
       </w:r>
       <w:r>
-        <w:t xml:space="preserve">differences in age and race between the two groups—visible in Table 1—do not threaten the DiD design as long as trends are parallel; the covariate-by-year interactions in our main model (equation S.1) are specifically designed to absorb heterogeneous contemporaneous shocks that might differentially affect younger vs. older or differently-raced subgroups. We have added a sentence to the Discussion cross-referencing the compositional stability results</w:t>
+        <w:t xml:space="preserve">differences in age and race between the two groups—visible in Table 1—do not threaten the DiD design as long as trends are parallel; the covariate-by-year interactions in our main model (equation S.1) are specifically designed to absorb heterogeneous contemporaneous shocks that might differentially affect subgroups that differ by age or racial composition. We have added a sentence to the Discussion cross-referencing the compositional stability results</w:t>
       </w:r>
       <w:r>
         <w:t xml:space="preserve"> </w:t>
@@ -1562,7 +1552,7 @@
         <w:t xml:space="preserve">(eFigure 7)</w:t>
       </w:r>
       <w:r>
-        <w:t xml:space="preserve">. We discuss in the text that stroke is our preferred standalone control group for conceptual and empirical reasons, but PD’s small size (N=47) makes it unlikely to drive any baseline differences or DID estimates</w:t>
+        <w:t xml:space="preserve">. We discuss in the text that stroke is our preferred standalone control group for conceptual and empirical reasons, but PD’s small size (N = 47) makes it unlikely to drive any baseline differences or DiD estimates</w:t>
       </w:r>
       <w:r>
         <w:t xml:space="preserve"> </w:t>
@@ -1762,7 +1752,20 @@
         <w:t xml:space="preserve"> </w:t>
       </w:r>
       <w:r>
-        <w:t xml:space="preserve">We thank the reviewer for drawing our attention to this paper. We have reviewed it and added it to the Introduction and Discussion where we discuss prior evidence on how the 2020 payment model change affected ADRD diagnosis rates</w:t>
+        <w:t xml:space="preserve">We thank the reviewer for drawing our attention to this paper (published in</w:t>
+      </w:r>
+      <w:r>
+        <w:t xml:space="preserve"> </w:t>
+      </w:r>
+      <w:r>
+        <w:rPr>
+          <w:i/>
+          <w:iCs/>
+        </w:rPr>
+        <w:t xml:space="preserve">JAMA Network Open</w:t>
+      </w:r>
+      <w:r>
+        <w:t xml:space="preserve">). We have reviewed it and added it to the Introduction and Discussion where we discuss prior evidence on how the 2020 payment model change affected ADRD diagnosis rates</w:t>
       </w:r>
       <w:r>
         <w:t xml:space="preserve"> </w:t>
@@ -1857,35 +1860,20 @@
         <w:pStyle w:val="BodyText"/>
       </w:pPr>
       <w:r>
-        <w:t xml:space="preserve">We also now explicitly characterize the analytical sample’s panel composition. Among the 5,353 beneficiaries in our analytical sample, [N] have at least one pre-2020 observation and at least one post-2020 observation (the</w:t>
-      </w:r>
-      <w:r>
-        <w:t xml:space="preserve"> </w:t>
-      </w:r>
-      <w:r>
-        <w:t xml:space="preserve">“within-person”</w:t>
-      </w:r>
-      <w:r>
-        <w:t xml:space="preserve"> </w:t>
-      </w:r>
-      <w:r>
-        <w:t xml:space="preserve">subsample).</w:t>
-      </w:r>
-      <w:r>
-        <w:t xml:space="preserve"> </w:t>
-      </w:r>
-      <w:r>
-        <w:rPr>
-          <w:b/>
-          <w:bCs/>
-        </w:rPr>
-        <w:t xml:space="preserve">[AUTHORS: run AN4_balanced_panel.do to fill in this N from Table D/E.]</w:t>
-      </w:r>
-      <w:r>
-        <w:t xml:space="preserve"> </w:t>
-      </w:r>
-      <w:r>
-        <w:t xml:space="preserve">The event study analysis in Figure 4 uses all respondents in the analytical sample, with each individual contributing observations only in the years they are surveyed; year 2019 is the reference year and all respondents observed in 2019 anchor that reference point.</w:t>
+        <w:t xml:space="preserve">We have also clarified the panel composition of our analytical sample. The MCBS PUF assigns a new anonymized identifier to each beneficiary each survey year; the PUF therefore does not support linking the same individual across years, and we cannot directly enumerate the subset of beneficiaries with both pre- and post-2020 observations. This limitation does not compromise our DiD or event study designs. The pooled DiD estimand compares group-level average outcomes before and after 2020 and is valid under a repeated cross-sectional structure; the event study identifies year-specific deviations from the 2019 reference year using all respondents observed in each year. Both designs rely on group-level parallel trends, not within-person variation</w:t>
+      </w:r>
+      <w:r>
+        <w:t xml:space="preserve"> </w:t>
+      </w:r>
+      <w:r>
+        <w:rPr>
+          <w:i/>
+          <w:iCs/>
+        </w:rPr>
+        <w:t xml:space="preserve">(revised Methods, Data and Sample)</w:t>
+      </w:r>
+      <w:r>
+        <w:t xml:space="preserve">. The event study analysis in Figure 4 uses all respondents in the analytical sample, with each individual contributing observations only in the years they are surveyed; year 2019 is the reference year and all respondents observed in 2019 anchor that reference point.</w:t>
       </w:r>
     </w:p>
     <w:p>
@@ -1893,7 +1881,7 @@
         <w:pStyle w:val="BodyText"/>
       </w:pPr>
       <w:r>
-        <w:t xml:space="preserve">We agree with the reviewer that the event study is of particular importance. In the revised manuscript, we have elevated Figure 4 (event study) to co-primary status alongside Figure 3 (DID), with explicit discussion of what each estimand captures: the pooled DiD estimates the average treatment effect across all post-2020 observations pooled; the event study traces the dynamic evolution of this effect year by year and provides the pre-trend test</w:t>
+        <w:t xml:space="preserve">We agree with the reviewer that the event study is of particular importance. In the revised manuscript, we have elevated Figure 4 (event study) to co-primary status alongside Figure 3 (DiD), with explicit discussion of what each estimand captures: the pooled DiD estimates the average treatment effect across all post-2020 observations pooled; the event study traces the dynamic evolution of this effect year by year and provides the pre-trend test</w:t>
       </w:r>
       <w:r>
         <w:t xml:space="preserve"> </w:t>
@@ -1914,17 +1902,17 @@
         <w:pStyle w:val="BodyText"/>
       </w:pPr>
       <w:r>
-        <w:t xml:space="preserve">We have also added, as a robustness check, a DiD analysis restricted to beneficiaries with at least one pre-2020 and one post-2020 observation (the balanced subsample). Results from this subsample are consistent with the main findings, supporting the validity of the pooled cross-sectional design</w:t>
-      </w:r>
-      <w:r>
-        <w:t xml:space="preserve"> </w:t>
-      </w:r>
-      <w:r>
-        <w:rPr>
-          <w:i/>
-          <w:iCs/>
-        </w:rPr>
-        <w:t xml:space="preserve">(new eFigure, to be generated from AN4_balanced_panel.do; revised Limitations)</w:t>
+        <w:t xml:space="preserve">We have added explicit discussion to the Limitations section acknowledging that because the PUF does not carry cross-year identifiers, we cannot isolate the within-person subset that spans both periods. We note that this is a feature of the MCBS Public Use File design and is common to all PUF-based studies of this survey; the pooled repeated cross-sectional DiD remains a valid and widely used estimator under these conditions</w:t>
+      </w:r>
+      <w:r>
+        <w:t xml:space="preserve"> </w:t>
+      </w:r>
+      <w:r>
+        <w:rPr>
+          <w:i/>
+          <w:iCs/>
+        </w:rPr>
+        <w:t xml:space="preserve">(revised Limitations)</w:t>
       </w:r>
       <w:r>
         <w:t xml:space="preserve">.</w:t>
@@ -1983,7 +1971,7 @@
         <w:t xml:space="preserve">Public Use Files (PUF)</w:t>
       </w:r>
       <w:r>
-        <w:t xml:space="preserve">, which we use, are a de-identified, publicly available version of the MCBS that do not contain a beneficiary linkage identifier (such as a hashed Medicare beneficiary ID) that would permit merging with MedPAR or Medicare administrative encounter records. The MedPAR linkage is available only in the MCBS</w:t>
+        <w:t xml:space="preserve">, which we use, are a de-identified, publicly available version of the MCBS that does not contain a beneficiary linkage identifier (such as a hashed Medicare beneficiary ID) that would permit merging with MedPAR or Medicare administrative encounter records. The MedPAR linkage is available only in the MCBS</w:t>
       </w:r>
       <w:r>
         <w:t xml:space="preserve"> </w:t>
@@ -2004,7 +1992,7 @@
         <w:pStyle w:val="BodyText"/>
       </w:pPr>
       <w:r>
-        <w:t xml:space="preserve">We have added an explicit statement of this data limitation to the Limitations section. We also note that using the PUF is standard practice for MCBS-based studies and that our use of self-reported ADRD is consistent with prior published work using this data source. Moreover, there are substantive reasons why self-reported diagnosis is appropriate here: (a) the outcome variables (perceived access barriers, financial burden, satisfaction) are also self-reported, maintaining consistency in the level of measurement; (b) self-reported ADRD likely understates true prevalence, biasing our treatment group toward milder cases and making our estimates conservative; and (c) the care-experience questions in the MCBS reference experiences over the prior year, which aligns with the self-reported exposure window</w:t>
+        <w:t xml:space="preserve">We have added an explicit statement of this data limitation to the Limitations section. We also note that using the PUF is standard practice for MCBS-based studies (e.g., Lu and Liao, 2022; Wang et al., 2024) and that our use of self-reported ADRD is consistent with prior published work using this data source (Schüssler-Fiorenza Rose et al., 2016; Wang et al., 2024). Moreover, there are substantive reasons why self-reported diagnosis is appropriate here: (a) the outcome variables (perceived access barriers, financial burden, satisfaction) are also self-reported, maintaining consistency in the level of measurement; (b) self-reported ADRD likely understates true prevalence, biasing our treatment group toward milder cases and making our estimates conservative; and (c) the care-experience questions in the MCBS reference experiences over the prior year, which aligns with the self-reported exposure window</w:t>
       </w:r>
       <w:r>
         <w:t xml:space="preserve"> </w:t>
@@ -2018,6 +2006,48 @@
       </w:r>
       <w:r>
         <w:t xml:space="preserve">.</w:t>
+      </w:r>
+    </w:p>
+    <w:p>
+      <w:pPr>
+        <w:pStyle w:val="BodyText"/>
+      </w:pPr>
+      <w:r>
+        <w:rPr>
+          <w:i/>
+          <w:iCs/>
+        </w:rPr>
+        <w:t xml:space="preserve">References cited above:</w:t>
+      </w:r>
+      <w:r>
+        <w:t xml:space="preserve"> </w:t>
+      </w:r>
+      <w:r>
+        <w:rPr>
+          <w:i/>
+          <w:iCs/>
+        </w:rPr>
+        <w:t xml:space="preserve">Lu M, Liao X. Access to care through telehealth among U.S. Medicare beneficiaries in the wake of the COVID-19 pandemic. Front Public Health. 2022;10:946944. https://doi.org/10.3389/fpubh.2022.946944</w:t>
+      </w:r>
+      <w:r>
+        <w:t xml:space="preserve"> </w:t>
+      </w:r>
+      <w:r>
+        <w:rPr>
+          <w:i/>
+          <w:iCs/>
+        </w:rPr>
+        <w:t xml:space="preserve">Schüssler-Fiorenza Rose SM, Xie D, Streim JE, Pan Q, Kwong PL, Stineman MG. Identifying neuropsychiatric disorders in the Medicare Current Beneficiary Survey: the benefits of combining health survey and claims data. BMC Health Serv Res. 2016;16:537. https://doi.org/10.1186/s12913-016-1774-y</w:t>
+      </w:r>
+      <w:r>
+        <w:t xml:space="preserve"> </w:t>
+      </w:r>
+      <w:r>
+        <w:rPr>
+          <w:i/>
+          <w:iCs/>
+        </w:rPr>
+        <w:t xml:space="preserve">Wang N, Seale M, Chen J. Availability and use of telehealth services among patients with ADRD enrolled in traditional Medicare vs. Medicare advantage during the COVID-19 pandemic. Front Public Health. 2024;12:1346293. https://doi.org/10.3389/fpubh.2024.1346293</w:t>
       </w:r>
     </w:p>
     <w:p>
@@ -2161,7 +2191,7 @@
           <w:i/>
           <w:iCs/>
         </w:rPr>
-        <w:t xml:space="preserve">(revised Methods, Statistical Analysis; revised eFigure 9 notes; negative control terminology updated per Reviewer 3, Comment 8)</w:t>
+        <w:t xml:space="preserve">(revised Methods, Statistical Analysis; revised eFigure 9 notes)</w:t>
       </w:r>
       <w:r>
         <w:t xml:space="preserve">.</w:t>
@@ -2190,7 +2220,7 @@
         <w:pStyle w:val="FirstParagraph"/>
       </w:pPr>
       <w:r>
-        <w:t xml:space="preserve">We thank Reviewer 3 for the specific, actionable suggestions for improving reporting clarity.</w:t>
+        <w:t xml:space="preserve">We thank Reviewer 3 for the careful reading and the specific, actionable suggestions for improving reporting clarity.</w:t>
       </w:r>
     </w:p>
     <w:bookmarkStart w:id="37" w:name="X91824f70761dca07688251b3e4993a19e91b850"/>
@@ -2669,7 +2699,7 @@
         <w:t xml:space="preserve">) and eTables 5–20 (</w:t>
       </w:r>
       <w:r>
-        <w:t xml:space="preserve">“Summary Statistics for Placebo Tests”</w:t>
+        <w:t xml:space="preserve">“Summary Statistics for Negative Control Analyses”</w:t>
       </w:r>
       <w:r>
         <w:t xml:space="preserve">) to the supplement, providing full summary statistics for all additional participant groups</w:t>
@@ -3118,22 +3148,7 @@
               <w:pStyle w:val="Compact"/>
             </w:pPr>
             <w:r>
-              <w:t xml:space="preserve">✅ Addressed — run</w:t>
-            </w:r>
-            <w:r>
-              <w:t xml:space="preserve"> </w:t>
-            </w:r>
-            <w:r>
-              <w:rPr>
-                <w:rStyle w:val="VerbatimChar"/>
-              </w:rPr>
-              <w:t xml:space="preserve">scripts/AN4_balanced_panel.do</w:t>
-            </w:r>
-            <w:r>
-              <w:t xml:space="preserve"> </w:t>
-            </w:r>
-            <w:r>
-              <w:t xml:space="preserve">to get N; eFigure 5 robustness</w:t>
+              <w:t xml:space="preserve">✅ Addressed — PUF lacks cross-year person ID; within-person count not computable; DiD valid as repeated cross-section; explained in Limitations</w:t>
             </w:r>
           </w:p>
         </w:tc>

</xml_diff>